<commit_message>
some work on the report
</commit_message>
<xml_diff>
--- a/Group 01 Final Submission Table.docx
+++ b/Group 01 Final Submission Table.docx
@@ -850,6 +850,8 @@
             </w:r>
           </w:p>
         </w:tc>
+        <w:bookmarkStart w:id="0" w:name="_GoBack"/>
+        <w:bookmarkEnd w:id="0"/>
       </w:tr>
       <w:tr>
         <w:tc>
@@ -1071,6 +1073,9 @@
             <w:r>
               <w:t>10 different classes with different abilities and graphics</w:t>
             </w:r>
+            <w:r>
+              <w:t>. 5 implemented thus far.</w:t>
+            </w:r>
           </w:p>
         </w:tc>
         <w:tc>
@@ -1264,7 +1269,18 @@
           </w:tcPr>
           <w:p>
             <w:r>
-              <w:t>Campaign (single player only) mode with multiple levels, difficulty curve, and story</w:t>
+              <w:t xml:space="preserve">Campaign (single player only) mode with multiple levels, difficulty curve, </w:t>
+            </w:r>
+            <w:proofErr w:type="spellStart"/>
+            <w:r>
+              <w:t>cutscenes</w:t>
+            </w:r>
+            <w:proofErr w:type="spellEnd"/>
+            <w:r>
+              <w:t xml:space="preserve"> </w:t>
+            </w:r>
+            <w:r>
+              <w:t>and story</w:t>
             </w:r>
           </w:p>
         </w:tc>
@@ -1297,16 +1313,13 @@
           </w:tcPr>
           <w:p>
             <w:r>
-              <w:t xml:space="preserve">SB (75%) + </w:t>
-            </w:r>
-          </w:p>
-          <w:p>
-            <w:r>
-              <w:t>MY (25%)</w:t>
-            </w:r>
-            <w:bookmarkStart w:id="0" w:name="_GoBack"/>
-            <w:bookmarkEnd w:id="0"/>
-          </w:p>
+              <w:t>SB (</w:t>
+            </w:r>
+            <w:r>
+              <w:t xml:space="preserve">100%) </w:t>
+            </w:r>
+          </w:p>
+          <w:p/>
         </w:tc>
       </w:tr>
     </w:tbl>

</xml_diff>